<commit_message>
[1.17.5] ~ adjusting Envelop template to align the recepient name at center ~ upgrading the Spire dlls to hotfix 6.8.11
</commit_message>
<xml_diff>
--- a/templates/[FirstName] [LastName] - Envelop.docx
+++ b/templates/[FirstName] [LastName] - Envelop.docx
@@ -55,8 +55,6 @@
           <w:szCs w:val="19"/>
         </w:rPr>
       </w:pPr>
-      <w:bookmarkStart w:id="0" w:name="_GoBack"/>
-      <w:bookmarkEnd w:id="0"/>
     </w:p>
     <w:p>
       <w:pPr>
@@ -70,9 +68,10 @@
         </w:rPr>
       </w:pPr>
     </w:p>
+    <w:bookmarkStart w:id="0" w:name="_GoBack"/>
     <w:p>
       <w:pPr>
-        <w:ind w:right="-5611" w:hanging="142"/>
+        <w:ind w:right="17"/>
         <w:jc w:val="center"/>
         <w:rPr>
           <w:rFonts w:ascii="Arial" w:eastAsia="Arial" w:hAnsi="Arial" w:cs="Arial"/>
@@ -185,7 +184,8 @@
     </w:p>
     <w:p>
       <w:pPr>
-        <w:ind w:left="2160" w:right="-5611" w:firstLine="720"/>
+        <w:ind w:right="17"/>
+        <w:jc w:val="center"/>
         <w:rPr>
           <w:rFonts w:ascii="Arial" w:eastAsia="Arial" w:hAnsi="Arial" w:cs="Arial"/>
           <w:color w:val="000000"/>
@@ -297,7 +297,8 @@
     </w:p>
     <w:p>
       <w:pPr>
-        <w:ind w:left="2268" w:right="-5611"/>
+        <w:ind w:right="17"/>
+        <w:jc w:val="center"/>
         <w:rPr>
           <w:rFonts w:ascii="Arial" w:eastAsia="Arial" w:hAnsi="Arial" w:cs="Arial"/>
           <w:color w:val="000000"/>
@@ -312,15 +313,6 @@
           <w:sz w:val="19"/>
           <w:szCs w:val="19"/>
         </w:rPr>
-        <w:t xml:space="preserve">             </w:t>
-      </w:r>
-      <w:r>
-        <w:rPr>
-          <w:rFonts w:ascii="Arial" w:eastAsia="Arial" w:hAnsi="Arial" w:cs="Arial"/>
-          <w:color w:val="000000"/>
-          <w:sz w:val="19"/>
-          <w:szCs w:val="19"/>
-        </w:rPr>
         <w:fldChar w:fldCharType="begin"/>
       </w:r>
       <w:r>
@@ -471,6 +463,7 @@
         <w:fldChar w:fldCharType="end"/>
       </w:r>
     </w:p>
+    <w:bookmarkEnd w:id="0"/>
     <w:p>
       <w:pPr>
         <w:ind w:right="-5611" w:firstLine="720"/>
@@ -487,7 +480,7 @@
       <w:footerReference w:type="default" r:id="rId7"/>
       <w:type w:val="continuous"/>
       <w:pgSz w:w="13624" w:h="5961"/>
-      <w:pgMar w:top="1717" w:right="8621" w:bottom="0" w:left="2109" w:header="720" w:footer="720" w:gutter="0"/>
+      <w:pgMar w:top="1717" w:right="2567" w:bottom="0" w:left="2109" w:header="720" w:footer="720" w:gutter="0"/>
       <w:cols w:space="720"/>
     </w:sectPr>
   </w:body>
@@ -1273,7 +1266,7 @@
 </file>
 
 <file path=customXml/itemProps1.xml><?xml version="1.0" encoding="utf-8"?>
-<ds:datastoreItem xmlns:ds="http://schemas.openxmlformats.org/officeDocument/2006/customXml" ds:itemID="{B12B1B3E-E961-468F-BB72-CB7B0D864910}">
+<ds:datastoreItem xmlns:ds="http://schemas.openxmlformats.org/officeDocument/2006/customXml" ds:itemID="{A45746BC-012B-463C-8065-C54B805D7099}">
   <ds:schemaRefs>
     <ds:schemaRef ds:uri="http://schemas.openxmlformats.org/officeDocument/2006/bibliography"/>
   </ds:schemaRefs>

</xml_diff>

<commit_message>
[1.17.6] - using Spire templates other than the postcards (round frame) and Gerson templates for the postcards (no addressLine2) - using the custom printing code from Lisa for postcards
</commit_message>
<xml_diff>
--- a/templates/[FirstName] [LastName] - Envelop.docx
+++ b/templates/[FirstName] [LastName] - Envelop.docx
@@ -55,6 +55,8 @@
           <w:szCs w:val="19"/>
         </w:rPr>
       </w:pPr>
+      <w:bookmarkStart w:id="0" w:name="_GoBack"/>
+      <w:bookmarkEnd w:id="0"/>
     </w:p>
     <w:p>
       <w:pPr>
@@ -68,10 +70,9 @@
         </w:rPr>
       </w:pPr>
     </w:p>
-    <w:bookmarkStart w:id="0" w:name="_GoBack"/>
     <w:p>
       <w:pPr>
-        <w:ind w:right="17"/>
+        <w:ind w:right="-5611" w:hanging="142"/>
         <w:jc w:val="center"/>
         <w:rPr>
           <w:rFonts w:ascii="Arial" w:eastAsia="Arial" w:hAnsi="Arial" w:cs="Arial"/>
@@ -184,8 +185,7 @@
     </w:p>
     <w:p>
       <w:pPr>
-        <w:ind w:right="17"/>
-        <w:jc w:val="center"/>
+        <w:ind w:left="2160" w:right="-5611" w:firstLine="720"/>
         <w:rPr>
           <w:rFonts w:ascii="Arial" w:eastAsia="Arial" w:hAnsi="Arial" w:cs="Arial"/>
           <w:color w:val="000000"/>
@@ -297,8 +297,7 @@
     </w:p>
     <w:p>
       <w:pPr>
-        <w:ind w:right="17"/>
-        <w:jc w:val="center"/>
+        <w:ind w:left="2268" w:right="-5611"/>
         <w:rPr>
           <w:rFonts w:ascii="Arial" w:eastAsia="Arial" w:hAnsi="Arial" w:cs="Arial"/>
           <w:color w:val="000000"/>
@@ -313,6 +312,15 @@
           <w:sz w:val="19"/>
           <w:szCs w:val="19"/>
         </w:rPr>
+        <w:t xml:space="preserve">             </w:t>
+      </w:r>
+      <w:r>
+        <w:rPr>
+          <w:rFonts w:ascii="Arial" w:eastAsia="Arial" w:hAnsi="Arial" w:cs="Arial"/>
+          <w:color w:val="000000"/>
+          <w:sz w:val="19"/>
+          <w:szCs w:val="19"/>
+        </w:rPr>
         <w:fldChar w:fldCharType="begin"/>
       </w:r>
       <w:r>
@@ -463,7 +471,6 @@
         <w:fldChar w:fldCharType="end"/>
       </w:r>
     </w:p>
-    <w:bookmarkEnd w:id="0"/>
     <w:p>
       <w:pPr>
         <w:ind w:right="-5611" w:firstLine="720"/>
@@ -480,7 +487,7 @@
       <w:footerReference w:type="default" r:id="rId7"/>
       <w:type w:val="continuous"/>
       <w:pgSz w:w="13624" w:h="5961"/>
-      <w:pgMar w:top="1717" w:right="2567" w:bottom="0" w:left="2109" w:header="720" w:footer="720" w:gutter="0"/>
+      <w:pgMar w:top="1717" w:right="8621" w:bottom="0" w:left="2109" w:header="720" w:footer="720" w:gutter="0"/>
       <w:cols w:space="720"/>
     </w:sectPr>
   </w:body>
@@ -1266,7 +1273,7 @@
 </file>
 
 <file path=customXml/itemProps1.xml><?xml version="1.0" encoding="utf-8"?>
-<ds:datastoreItem xmlns:ds="http://schemas.openxmlformats.org/officeDocument/2006/customXml" ds:itemID="{A45746BC-012B-463C-8065-C54B805D7099}">
+<ds:datastoreItem xmlns:ds="http://schemas.openxmlformats.org/officeDocument/2006/customXml" ds:itemID="{B12B1B3E-E961-468F-BB72-CB7B0D864910}">
   <ds:schemaRefs>
     <ds:schemaRef ds:uri="http://schemas.openxmlformats.org/officeDocument/2006/bibliography"/>
   </ds:schemaRefs>

</xml_diff>